<commit_message>
bo sung bao cao
</commit_message>
<xml_diff>
--- a/document/HuongDanSuDung.docx
+++ b/document/HuongDanSuDung.docx
@@ -22,8 +22,6 @@
         </w:rPr>
         <w:t>Hướng dẫn sử dụng</w:t>
       </w:r>
-      <w:bookmarkStart w:id="0" w:name="_GoBack"/>
-      <w:bookmarkEnd w:id="0"/>
     </w:p>
     <w:p>
       <w:pPr>
@@ -812,13 +810,197 @@
       <w:r>
         <w:rPr>
           <w:rFonts w:ascii="Times New Roman" w:hAnsi="Times New Roman" w:cs="Times New Roman"/>
-          <w:sz w:val="24"/>
-          <w:szCs w:val="24"/>
-          <w:lang w:val="vi-VN"/>
+          <w:noProof/>
+          <w:sz w:val="24"/>
+          <w:szCs w:val="24"/>
         </w:rPr>
         <w:lastRenderedPageBreak/>
+        <w:drawing>
+          <wp:anchor distT="0" distB="0" distL="114300" distR="114300" simplePos="0" relativeHeight="251662336" behindDoc="0" locked="0" layoutInCell="1" allowOverlap="1" wp14:anchorId="7C4C99AF" wp14:editId="24CC90BE">
+            <wp:simplePos x="0" y="0"/>
+            <wp:positionH relativeFrom="column">
+              <wp:posOffset>594360</wp:posOffset>
+            </wp:positionH>
+            <wp:positionV relativeFrom="paragraph">
+              <wp:posOffset>358140</wp:posOffset>
+            </wp:positionV>
+            <wp:extent cx="5013960" cy="4526280"/>
+            <wp:effectExtent l="0" t="0" r="0" b="7620"/>
+            <wp:wrapTopAndBottom/>
+            <wp:docPr id="3" name="Picture 3"/>
+            <wp:cNvGraphicFramePr>
+              <a:graphicFrameLocks xmlns:a="http://schemas.openxmlformats.org/drawingml/2006/main" noChangeAspect="1"/>
+            </wp:cNvGraphicFramePr>
+            <a:graphic xmlns:a="http://schemas.openxmlformats.org/drawingml/2006/main">
+              <a:graphicData uri="http://schemas.openxmlformats.org/drawingml/2006/picture">
+                <pic:pic xmlns:pic="http://schemas.openxmlformats.org/drawingml/2006/picture">
+                  <pic:nvPicPr>
+                    <pic:cNvPr id="0" name="Picture 1"/>
+                    <pic:cNvPicPr>
+                      <a:picLocks noChangeAspect="1" noChangeArrowheads="1"/>
+                    </pic:cNvPicPr>
+                  </pic:nvPicPr>
+                  <pic:blipFill>
+                    <a:blip r:embed="rId9">
+                      <a:extLst>
+                        <a:ext uri="{28A0092B-C50C-407E-A947-70E740481C1C}">
+                          <a14:useLocalDpi xmlns:a14="http://schemas.microsoft.com/office/drawing/2010/main" val="0"/>
+                        </a:ext>
+                      </a:extLst>
+                    </a:blip>
+                    <a:srcRect/>
+                    <a:stretch>
+                      <a:fillRect/>
+                    </a:stretch>
+                  </pic:blipFill>
+                  <pic:spPr bwMode="auto">
+                    <a:xfrm>
+                      <a:off x="0" y="0"/>
+                      <a:ext cx="5013960" cy="4526280"/>
+                    </a:xfrm>
+                    <a:prstGeom prst="rect">
+                      <a:avLst/>
+                    </a:prstGeom>
+                    <a:noFill/>
+                    <a:ln>
+                      <a:noFill/>
+                    </a:ln>
+                  </pic:spPr>
+                </pic:pic>
+              </a:graphicData>
+            </a:graphic>
+          </wp:anchor>
+        </w:drawing>
+      </w:r>
+      <w:r>
+        <w:rPr>
+          <w:rFonts w:ascii="Times New Roman" w:hAnsi="Times New Roman" w:cs="Times New Roman"/>
+          <w:sz w:val="24"/>
+          <w:szCs w:val="24"/>
+          <w:lang w:val="vi-VN"/>
+        </w:rPr>
         <w:t>Cài đặt</w:t>
       </w:r>
+    </w:p>
+    <w:p>
+      <w:pPr>
+        <w:pStyle w:val="ListParagraph"/>
+        <w:spacing w:line="360" w:lineRule="auto"/>
+        <w:ind w:left="1080"/>
+        <w:jc w:val="both"/>
+        <w:rPr>
+          <w:rFonts w:ascii="Times New Roman" w:hAnsi="Times New Roman" w:cs="Times New Roman"/>
+          <w:sz w:val="24"/>
+          <w:szCs w:val="24"/>
+          <w:lang w:val="vi-VN"/>
+        </w:rPr>
+      </w:pPr>
+    </w:p>
+    <w:p>
+      <w:pPr>
+        <w:pStyle w:val="ListParagraph"/>
+        <w:spacing w:line="360" w:lineRule="auto"/>
+        <w:ind w:left="1080" w:firstLine="360"/>
+        <w:jc w:val="both"/>
+        <w:rPr>
+          <w:rFonts w:ascii="Times New Roman" w:hAnsi="Times New Roman" w:cs="Times New Roman"/>
+          <w:sz w:val="24"/>
+          <w:szCs w:val="24"/>
+          <w:lang w:val="vi-VN"/>
+        </w:rPr>
+      </w:pPr>
+      <w:r>
+        <w:rPr>
+          <w:rFonts w:ascii="Times New Roman" w:hAnsi="Times New Roman" w:cs="Times New Roman"/>
+          <w:sz w:val="24"/>
+          <w:szCs w:val="24"/>
+          <w:lang w:val="vi-VN"/>
+        </w:rPr>
+        <w:t>Nhấn vào dòng thay đổi hiển thị để thay đổi chế độ của ứng dụng là chế độ sáng hoặc chế độ tối.</w:t>
+      </w:r>
+    </w:p>
+    <w:p>
+      <w:pPr>
+        <w:pStyle w:val="ListParagraph"/>
+        <w:spacing w:line="360" w:lineRule="auto"/>
+        <w:ind w:left="1080" w:firstLine="360"/>
+        <w:jc w:val="both"/>
+        <w:rPr>
+          <w:rFonts w:ascii="Times New Roman" w:hAnsi="Times New Roman" w:cs="Times New Roman"/>
+          <w:sz w:val="24"/>
+          <w:szCs w:val="24"/>
+          <w:lang w:val="vi-VN"/>
+        </w:rPr>
+      </w:pPr>
+      <w:r>
+        <w:rPr>
+          <w:rFonts w:ascii="Times New Roman" w:hAnsi="Times New Roman" w:cs="Times New Roman"/>
+          <w:sz w:val="24"/>
+          <w:szCs w:val="24"/>
+          <w:lang w:val="vi-VN"/>
+        </w:rPr>
+        <w:t>Nhấn vào dòng thay đổi ngôn ngữ</w:t>
+      </w:r>
+      <w:r>
+        <w:rPr>
+          <w:rFonts w:ascii="Times New Roman" w:hAnsi="Times New Roman" w:cs="Times New Roman"/>
+          <w:sz w:val="24"/>
+          <w:szCs w:val="24"/>
+          <w:lang w:val="vi-VN"/>
+        </w:rPr>
+        <w:t xml:space="preserve"> và chọn ngôn ngữ mong muốn </w:t>
+      </w:r>
+      <w:r>
+        <w:rPr>
+          <w:rFonts w:ascii="Times New Roman" w:hAnsi="Times New Roman" w:cs="Times New Roman"/>
+          <w:sz w:val="24"/>
+          <w:szCs w:val="24"/>
+          <w:lang w:val="vi-VN"/>
+        </w:rPr>
+        <w:t>(Tiếng Anh, Tiếng Việt, Tiếng Nhậ</w:t>
+      </w:r>
+      <w:r>
+        <w:rPr>
+          <w:rFonts w:ascii="Times New Roman" w:hAnsi="Times New Roman" w:cs="Times New Roman"/>
+          <w:sz w:val="24"/>
+          <w:szCs w:val="24"/>
+          <w:lang w:val="vi-VN"/>
+        </w:rPr>
+        <w:t>t)</w:t>
+      </w:r>
+      <w:bookmarkStart w:id="0" w:name="_GoBack"/>
+      <w:bookmarkEnd w:id="0"/>
+      <w:r>
+        <w:rPr>
+          <w:rFonts w:ascii="Times New Roman" w:hAnsi="Times New Roman" w:cs="Times New Roman"/>
+          <w:sz w:val="24"/>
+          <w:szCs w:val="24"/>
+          <w:lang w:val="vi-VN"/>
+        </w:rPr>
+        <w:t xml:space="preserve"> để thay đổi ngôn ngữ cho ứng </w:t>
+      </w:r>
+      <w:r>
+        <w:rPr>
+          <w:rFonts w:ascii="Times New Roman" w:hAnsi="Times New Roman" w:cs="Times New Roman"/>
+          <w:sz w:val="24"/>
+          <w:szCs w:val="24"/>
+          <w:lang w:val="vi-VN"/>
+        </w:rPr>
+        <w:t>dụng.</w:t>
+      </w:r>
+    </w:p>
+    <w:p>
+      <w:pPr>
+        <w:pStyle w:val="ListParagraph"/>
+        <w:spacing w:line="360" w:lineRule="auto"/>
+        <w:ind w:left="1080"/>
+        <w:jc w:val="both"/>
+        <w:rPr>
+          <w:rFonts w:ascii="Times New Roman" w:hAnsi="Times New Roman" w:cs="Times New Roman"/>
+          <w:sz w:val="24"/>
+          <w:szCs w:val="24"/>
+        </w:rPr>
+      </w:pPr>
     </w:p>
     <w:p>
       <w:pPr>

</xml_diff>

<commit_message>
Revert "bo sung bao cao"
</commit_message>
<xml_diff>
--- a/document/HuongDanSuDung.docx
+++ b/document/HuongDanSuDung.docx
@@ -22,6 +22,8 @@
         </w:rPr>
         <w:t>Hướng dẫn sử dụng</w:t>
       </w:r>
+      <w:bookmarkStart w:id="0" w:name="_GoBack"/>
+      <w:bookmarkEnd w:id="0"/>
     </w:p>
     <w:p>
       <w:pPr>
@@ -810,197 +812,13 @@
       <w:r>
         <w:rPr>
           <w:rFonts w:ascii="Times New Roman" w:hAnsi="Times New Roman" w:cs="Times New Roman"/>
-          <w:noProof/>
-          <w:sz w:val="24"/>
-          <w:szCs w:val="24"/>
+          <w:sz w:val="24"/>
+          <w:szCs w:val="24"/>
+          <w:lang w:val="vi-VN"/>
         </w:rPr>
         <w:lastRenderedPageBreak/>
-        <w:drawing>
-          <wp:anchor distT="0" distB="0" distL="114300" distR="114300" simplePos="0" relativeHeight="251662336" behindDoc="0" locked="0" layoutInCell="1" allowOverlap="1" wp14:anchorId="7C4C99AF" wp14:editId="24CC90BE">
-            <wp:simplePos x="0" y="0"/>
-            <wp:positionH relativeFrom="column">
-              <wp:posOffset>594360</wp:posOffset>
-            </wp:positionH>
-            <wp:positionV relativeFrom="paragraph">
-              <wp:posOffset>358140</wp:posOffset>
-            </wp:positionV>
-            <wp:extent cx="5013960" cy="4526280"/>
-            <wp:effectExtent l="0" t="0" r="0" b="7620"/>
-            <wp:wrapTopAndBottom/>
-            <wp:docPr id="3" name="Picture 3"/>
-            <wp:cNvGraphicFramePr>
-              <a:graphicFrameLocks xmlns:a="http://schemas.openxmlformats.org/drawingml/2006/main" noChangeAspect="1"/>
-            </wp:cNvGraphicFramePr>
-            <a:graphic xmlns:a="http://schemas.openxmlformats.org/drawingml/2006/main">
-              <a:graphicData uri="http://schemas.openxmlformats.org/drawingml/2006/picture">
-                <pic:pic xmlns:pic="http://schemas.openxmlformats.org/drawingml/2006/picture">
-                  <pic:nvPicPr>
-                    <pic:cNvPr id="0" name="Picture 1"/>
-                    <pic:cNvPicPr>
-                      <a:picLocks noChangeAspect="1" noChangeArrowheads="1"/>
-                    </pic:cNvPicPr>
-                  </pic:nvPicPr>
-                  <pic:blipFill>
-                    <a:blip r:embed="rId9">
-                      <a:extLst>
-                        <a:ext uri="{28A0092B-C50C-407E-A947-70E740481C1C}">
-                          <a14:useLocalDpi xmlns:a14="http://schemas.microsoft.com/office/drawing/2010/main" val="0"/>
-                        </a:ext>
-                      </a:extLst>
-                    </a:blip>
-                    <a:srcRect/>
-                    <a:stretch>
-                      <a:fillRect/>
-                    </a:stretch>
-                  </pic:blipFill>
-                  <pic:spPr bwMode="auto">
-                    <a:xfrm>
-                      <a:off x="0" y="0"/>
-                      <a:ext cx="5013960" cy="4526280"/>
-                    </a:xfrm>
-                    <a:prstGeom prst="rect">
-                      <a:avLst/>
-                    </a:prstGeom>
-                    <a:noFill/>
-                    <a:ln>
-                      <a:noFill/>
-                    </a:ln>
-                  </pic:spPr>
-                </pic:pic>
-              </a:graphicData>
-            </a:graphic>
-          </wp:anchor>
-        </w:drawing>
-      </w:r>
-      <w:r>
-        <w:rPr>
-          <w:rFonts w:ascii="Times New Roman" w:hAnsi="Times New Roman" w:cs="Times New Roman"/>
-          <w:sz w:val="24"/>
-          <w:szCs w:val="24"/>
-          <w:lang w:val="vi-VN"/>
-        </w:rPr>
         <w:t>Cài đặt</w:t>
       </w:r>
-    </w:p>
-    <w:p>
-      <w:pPr>
-        <w:pStyle w:val="ListParagraph"/>
-        <w:spacing w:line="360" w:lineRule="auto"/>
-        <w:ind w:left="1080"/>
-        <w:jc w:val="both"/>
-        <w:rPr>
-          <w:rFonts w:ascii="Times New Roman" w:hAnsi="Times New Roman" w:cs="Times New Roman"/>
-          <w:sz w:val="24"/>
-          <w:szCs w:val="24"/>
-          <w:lang w:val="vi-VN"/>
-        </w:rPr>
-      </w:pPr>
-    </w:p>
-    <w:p>
-      <w:pPr>
-        <w:pStyle w:val="ListParagraph"/>
-        <w:spacing w:line="360" w:lineRule="auto"/>
-        <w:ind w:left="1080" w:firstLine="360"/>
-        <w:jc w:val="both"/>
-        <w:rPr>
-          <w:rFonts w:ascii="Times New Roman" w:hAnsi="Times New Roman" w:cs="Times New Roman"/>
-          <w:sz w:val="24"/>
-          <w:szCs w:val="24"/>
-          <w:lang w:val="vi-VN"/>
-        </w:rPr>
-      </w:pPr>
-      <w:r>
-        <w:rPr>
-          <w:rFonts w:ascii="Times New Roman" w:hAnsi="Times New Roman" w:cs="Times New Roman"/>
-          <w:sz w:val="24"/>
-          <w:szCs w:val="24"/>
-          <w:lang w:val="vi-VN"/>
-        </w:rPr>
-        <w:t>Nhấn vào dòng thay đổi hiển thị để thay đổi chế độ của ứng dụng là chế độ sáng hoặc chế độ tối.</w:t>
-      </w:r>
-    </w:p>
-    <w:p>
-      <w:pPr>
-        <w:pStyle w:val="ListParagraph"/>
-        <w:spacing w:line="360" w:lineRule="auto"/>
-        <w:ind w:left="1080" w:firstLine="360"/>
-        <w:jc w:val="both"/>
-        <w:rPr>
-          <w:rFonts w:ascii="Times New Roman" w:hAnsi="Times New Roman" w:cs="Times New Roman"/>
-          <w:sz w:val="24"/>
-          <w:szCs w:val="24"/>
-          <w:lang w:val="vi-VN"/>
-        </w:rPr>
-      </w:pPr>
-      <w:r>
-        <w:rPr>
-          <w:rFonts w:ascii="Times New Roman" w:hAnsi="Times New Roman" w:cs="Times New Roman"/>
-          <w:sz w:val="24"/>
-          <w:szCs w:val="24"/>
-          <w:lang w:val="vi-VN"/>
-        </w:rPr>
-        <w:t>Nhấn vào dòng thay đổi ngôn ngữ</w:t>
-      </w:r>
-      <w:r>
-        <w:rPr>
-          <w:rFonts w:ascii="Times New Roman" w:hAnsi="Times New Roman" w:cs="Times New Roman"/>
-          <w:sz w:val="24"/>
-          <w:szCs w:val="24"/>
-          <w:lang w:val="vi-VN"/>
-        </w:rPr>
-        <w:t xml:space="preserve"> và chọn ngôn ngữ mong muốn </w:t>
-      </w:r>
-      <w:r>
-        <w:rPr>
-          <w:rFonts w:ascii="Times New Roman" w:hAnsi="Times New Roman" w:cs="Times New Roman"/>
-          <w:sz w:val="24"/>
-          <w:szCs w:val="24"/>
-          <w:lang w:val="vi-VN"/>
-        </w:rPr>
-        <w:t>(Tiếng Anh, Tiếng Việt, Tiếng Nhậ</w:t>
-      </w:r>
-      <w:r>
-        <w:rPr>
-          <w:rFonts w:ascii="Times New Roman" w:hAnsi="Times New Roman" w:cs="Times New Roman"/>
-          <w:sz w:val="24"/>
-          <w:szCs w:val="24"/>
-          <w:lang w:val="vi-VN"/>
-        </w:rPr>
-        <w:t>t)</w:t>
-      </w:r>
-      <w:bookmarkStart w:id="0" w:name="_GoBack"/>
-      <w:bookmarkEnd w:id="0"/>
-      <w:r>
-        <w:rPr>
-          <w:rFonts w:ascii="Times New Roman" w:hAnsi="Times New Roman" w:cs="Times New Roman"/>
-          <w:sz w:val="24"/>
-          <w:szCs w:val="24"/>
-          <w:lang w:val="vi-VN"/>
-        </w:rPr>
-        <w:t xml:space="preserve"> để thay đổi ngôn ngữ cho ứng </w:t>
-      </w:r>
-      <w:r>
-        <w:rPr>
-          <w:rFonts w:ascii="Times New Roman" w:hAnsi="Times New Roman" w:cs="Times New Roman"/>
-          <w:sz w:val="24"/>
-          <w:szCs w:val="24"/>
-          <w:lang w:val="vi-VN"/>
-        </w:rPr>
-        <w:t>dụng.</w:t>
-      </w:r>
-    </w:p>
-    <w:p>
-      <w:pPr>
-        <w:pStyle w:val="ListParagraph"/>
-        <w:spacing w:line="360" w:lineRule="auto"/>
-        <w:ind w:left="1080"/>
-        <w:jc w:val="both"/>
-        <w:rPr>
-          <w:rFonts w:ascii="Times New Roman" w:hAnsi="Times New Roman" w:cs="Times New Roman"/>
-          <w:sz w:val="24"/>
-          <w:szCs w:val="24"/>
-        </w:rPr>
-      </w:pPr>
     </w:p>
     <w:p>
       <w:pPr>

</xml_diff>

<commit_message>
bo sung bao cao 2
</commit_message>
<xml_diff>
--- a/document/HuongDanSuDung.docx
+++ b/document/HuongDanSuDung.docx
@@ -22,8 +22,6 @@
         </w:rPr>
         <w:t>Hướng dẫn sử dụng</w:t>
       </w:r>
-      <w:bookmarkStart w:id="0" w:name="_GoBack"/>
-      <w:bookmarkEnd w:id="0"/>
     </w:p>
     <w:p>
       <w:pPr>
@@ -812,13 +810,197 @@
       <w:r>
         <w:rPr>
           <w:rFonts w:ascii="Times New Roman" w:hAnsi="Times New Roman" w:cs="Times New Roman"/>
-          <w:sz w:val="24"/>
-          <w:szCs w:val="24"/>
-          <w:lang w:val="vi-VN"/>
+          <w:noProof/>
+          <w:sz w:val="24"/>
+          <w:szCs w:val="24"/>
         </w:rPr>
         <w:lastRenderedPageBreak/>
+        <w:drawing>
+          <wp:anchor distT="0" distB="0" distL="114300" distR="114300" simplePos="0" relativeHeight="251662336" behindDoc="0" locked="0" layoutInCell="1" allowOverlap="1" wp14:anchorId="7C4C99AF" wp14:editId="24CC90BE">
+            <wp:simplePos x="0" y="0"/>
+            <wp:positionH relativeFrom="column">
+              <wp:posOffset>594360</wp:posOffset>
+            </wp:positionH>
+            <wp:positionV relativeFrom="paragraph">
+              <wp:posOffset>358140</wp:posOffset>
+            </wp:positionV>
+            <wp:extent cx="5013960" cy="4526280"/>
+            <wp:effectExtent l="0" t="0" r="0" b="7620"/>
+            <wp:wrapTopAndBottom/>
+            <wp:docPr id="3" name="Picture 3"/>
+            <wp:cNvGraphicFramePr>
+              <a:graphicFrameLocks xmlns:a="http://schemas.openxmlformats.org/drawingml/2006/main" noChangeAspect="1"/>
+            </wp:cNvGraphicFramePr>
+            <a:graphic xmlns:a="http://schemas.openxmlformats.org/drawingml/2006/main">
+              <a:graphicData uri="http://schemas.openxmlformats.org/drawingml/2006/picture">
+                <pic:pic xmlns:pic="http://schemas.openxmlformats.org/drawingml/2006/picture">
+                  <pic:nvPicPr>
+                    <pic:cNvPr id="0" name="Picture 1"/>
+                    <pic:cNvPicPr>
+                      <a:picLocks noChangeAspect="1" noChangeArrowheads="1"/>
+                    </pic:cNvPicPr>
+                  </pic:nvPicPr>
+                  <pic:blipFill>
+                    <a:blip r:embed="rId9">
+                      <a:extLst>
+                        <a:ext uri="{28A0092B-C50C-407E-A947-70E740481C1C}">
+                          <a14:useLocalDpi xmlns:a14="http://schemas.microsoft.com/office/drawing/2010/main" val="0"/>
+                        </a:ext>
+                      </a:extLst>
+                    </a:blip>
+                    <a:srcRect/>
+                    <a:stretch>
+                      <a:fillRect/>
+                    </a:stretch>
+                  </pic:blipFill>
+                  <pic:spPr bwMode="auto">
+                    <a:xfrm>
+                      <a:off x="0" y="0"/>
+                      <a:ext cx="5013960" cy="4526280"/>
+                    </a:xfrm>
+                    <a:prstGeom prst="rect">
+                      <a:avLst/>
+                    </a:prstGeom>
+                    <a:noFill/>
+                    <a:ln>
+                      <a:noFill/>
+                    </a:ln>
+                  </pic:spPr>
+                </pic:pic>
+              </a:graphicData>
+            </a:graphic>
+          </wp:anchor>
+        </w:drawing>
+      </w:r>
+      <w:r>
+        <w:rPr>
+          <w:rFonts w:ascii="Times New Roman" w:hAnsi="Times New Roman" w:cs="Times New Roman"/>
+          <w:sz w:val="24"/>
+          <w:szCs w:val="24"/>
+          <w:lang w:val="vi-VN"/>
+        </w:rPr>
         <w:t>Cài đặt</w:t>
       </w:r>
+    </w:p>
+    <w:p>
+      <w:pPr>
+        <w:pStyle w:val="ListParagraph"/>
+        <w:spacing w:line="360" w:lineRule="auto"/>
+        <w:ind w:left="1080"/>
+        <w:jc w:val="both"/>
+        <w:rPr>
+          <w:rFonts w:ascii="Times New Roman" w:hAnsi="Times New Roman" w:cs="Times New Roman"/>
+          <w:sz w:val="24"/>
+          <w:szCs w:val="24"/>
+          <w:lang w:val="vi-VN"/>
+        </w:rPr>
+      </w:pPr>
+    </w:p>
+    <w:p>
+      <w:pPr>
+        <w:pStyle w:val="ListParagraph"/>
+        <w:spacing w:line="360" w:lineRule="auto"/>
+        <w:ind w:left="1080" w:firstLine="360"/>
+        <w:jc w:val="both"/>
+        <w:rPr>
+          <w:rFonts w:ascii="Times New Roman" w:hAnsi="Times New Roman" w:cs="Times New Roman"/>
+          <w:sz w:val="24"/>
+          <w:szCs w:val="24"/>
+          <w:lang w:val="vi-VN"/>
+        </w:rPr>
+      </w:pPr>
+      <w:r>
+        <w:rPr>
+          <w:rFonts w:ascii="Times New Roman" w:hAnsi="Times New Roman" w:cs="Times New Roman"/>
+          <w:sz w:val="24"/>
+          <w:szCs w:val="24"/>
+          <w:lang w:val="vi-VN"/>
+        </w:rPr>
+        <w:t>Nhấn vào dòng thay đổi hiển thị để thay đổi chế độ của ứng dụng là chế độ sáng hoặc chế độ tối.</w:t>
+      </w:r>
+    </w:p>
+    <w:p>
+      <w:pPr>
+        <w:pStyle w:val="ListParagraph"/>
+        <w:spacing w:line="360" w:lineRule="auto"/>
+        <w:ind w:left="1080" w:firstLine="360"/>
+        <w:jc w:val="both"/>
+        <w:rPr>
+          <w:rFonts w:ascii="Times New Roman" w:hAnsi="Times New Roman" w:cs="Times New Roman"/>
+          <w:sz w:val="24"/>
+          <w:szCs w:val="24"/>
+          <w:lang w:val="vi-VN"/>
+        </w:rPr>
+      </w:pPr>
+      <w:r>
+        <w:rPr>
+          <w:rFonts w:ascii="Times New Roman" w:hAnsi="Times New Roman" w:cs="Times New Roman"/>
+          <w:sz w:val="24"/>
+          <w:szCs w:val="24"/>
+          <w:lang w:val="vi-VN"/>
+        </w:rPr>
+        <w:t>Nhấn vào dòng thay đổi ngôn ngữ</w:t>
+      </w:r>
+      <w:r>
+        <w:rPr>
+          <w:rFonts w:ascii="Times New Roman" w:hAnsi="Times New Roman" w:cs="Times New Roman"/>
+          <w:sz w:val="24"/>
+          <w:szCs w:val="24"/>
+          <w:lang w:val="vi-VN"/>
+        </w:rPr>
+        <w:t xml:space="preserve"> và chọn ngôn ngữ mong muốn </w:t>
+      </w:r>
+      <w:r>
+        <w:rPr>
+          <w:rFonts w:ascii="Times New Roman" w:hAnsi="Times New Roman" w:cs="Times New Roman"/>
+          <w:sz w:val="24"/>
+          <w:szCs w:val="24"/>
+          <w:lang w:val="vi-VN"/>
+        </w:rPr>
+        <w:t>(Tiếng Anh, Tiếng Việt, Tiếng Nhậ</w:t>
+      </w:r>
+      <w:r>
+        <w:rPr>
+          <w:rFonts w:ascii="Times New Roman" w:hAnsi="Times New Roman" w:cs="Times New Roman"/>
+          <w:sz w:val="24"/>
+          <w:szCs w:val="24"/>
+          <w:lang w:val="vi-VN"/>
+        </w:rPr>
+        <w:t>t)</w:t>
+      </w:r>
+      <w:bookmarkStart w:id="0" w:name="_GoBack"/>
+      <w:bookmarkEnd w:id="0"/>
+      <w:r>
+        <w:rPr>
+          <w:rFonts w:ascii="Times New Roman" w:hAnsi="Times New Roman" w:cs="Times New Roman"/>
+          <w:sz w:val="24"/>
+          <w:szCs w:val="24"/>
+          <w:lang w:val="vi-VN"/>
+        </w:rPr>
+        <w:t xml:space="preserve"> để thay đổi ngôn ngữ cho ứng </w:t>
+      </w:r>
+      <w:r>
+        <w:rPr>
+          <w:rFonts w:ascii="Times New Roman" w:hAnsi="Times New Roman" w:cs="Times New Roman"/>
+          <w:sz w:val="24"/>
+          <w:szCs w:val="24"/>
+          <w:lang w:val="vi-VN"/>
+        </w:rPr>
+        <w:t>dụng.</w:t>
+      </w:r>
+    </w:p>
+    <w:p>
+      <w:pPr>
+        <w:pStyle w:val="ListParagraph"/>
+        <w:spacing w:line="360" w:lineRule="auto"/>
+        <w:ind w:left="1080"/>
+        <w:jc w:val="both"/>
+        <w:rPr>
+          <w:rFonts w:ascii="Times New Roman" w:hAnsi="Times New Roman" w:cs="Times New Roman"/>
+          <w:sz w:val="24"/>
+          <w:szCs w:val="24"/>
+        </w:rPr>
+      </w:pPr>
     </w:p>
     <w:p>
       <w:pPr>

</xml_diff>